<commit_message>
1.2.5 - Add logging. Updated verification
</commit_message>
<xml_diff>
--- a/func/data/creat_pass_doc/gen_pass_2.docx
+++ b/func/data/creat_pass_doc/gen_pass_2.docx
@@ -529,14 +529,32 @@
               <w:rPr>
                 <w:rFonts w:ascii="Times New Roman" w:eastAsia="Times New Roman" w:hAnsi="Times New Roman" w:cs="Times New Roman"/>
                 <w:b/>
+                <w:lang w:val="en-US"/>
               </w:rPr>
             </w:pPr>
             <w:r>
               <w:rPr>
                 <w:rFonts w:ascii="Times New Roman" w:eastAsia="Times New Roman" w:hAnsi="Times New Roman" w:cs="Times New Roman"/>
                 <w:b/>
-              </w:rPr>
-              <w:t>Отец соответствует</w:t>
+                <w:lang w:val="en-US"/>
+              </w:rPr>
+              <w:t xml:space="preserve">{{ </w:t>
+            </w:r>
+            <w:r>
+              <w:rPr>
+                <w:rFonts w:ascii="Times New Roman" w:eastAsia="Times New Roman" w:hAnsi="Times New Roman" w:cs="Times New Roman"/>
+                <w:b/>
+                <w:lang w:val="en-US"/>
+              </w:rPr>
+              <w:t>conclusion</w:t>
+            </w:r>
+            <w:r>
+              <w:rPr>
+                <w:rFonts w:ascii="Times New Roman" w:eastAsia="Times New Roman" w:hAnsi="Times New Roman" w:cs="Times New Roman"/>
+                <w:b/>
+                <w:lang w:val="en-US"/>
+              </w:rPr>
+              <w:t xml:space="preserve"> }}</w:t>
             </w:r>
           </w:p>
         </w:tc>
@@ -651,6 +669,8 @@
               </w:rPr>
               <w:t>Локус</w:t>
             </w:r>
+            <w:bookmarkStart w:id="0" w:name="_GoBack"/>
+            <w:bookmarkEnd w:id="0"/>
           </w:p>
         </w:tc>
         <w:tc>
@@ -790,7 +810,6 @@
               </w:rPr>
               <w:t>{</w:t>
             </w:r>
-            <w:proofErr w:type="spellStart"/>
             <w:r>
               <w:rPr>
                 <w:rFonts w:ascii="Times New Roman" w:eastAsia="Times New Roman" w:hAnsi="Times New Roman" w:cs="Times New Roman"/>
@@ -799,9 +818,8 @@
                 <w:szCs w:val="24"/>
                 <w:lang w:val="en-US"/>
               </w:rPr>
-              <w:t>fater</w:t>
-            </w:r>
-            <w:proofErr w:type="spellEnd"/>
+              <w:t>father</w:t>
+            </w:r>
             <w:r>
               <w:rPr>
                 <w:rFonts w:ascii="Times New Roman" w:eastAsia="Times New Roman" w:hAnsi="Times New Roman" w:cs="Times New Roman"/>
@@ -938,7 +956,6 @@
                 <w:szCs w:val="24"/>
               </w:rPr>
             </w:pPr>
-            <w:bookmarkStart w:id="0" w:name="_GoBack" w:colFirst="3" w:colLast="3"/>
             <w:r>
               <w:rPr>
                 <w:rFonts w:ascii="Times New Roman" w:eastAsia="Times New Roman" w:hAnsi="Times New Roman" w:cs="Times New Roman"/>
@@ -1041,7 +1058,21 @@
                 <w:rFonts w:ascii="Times New Roman" w:eastAsia="Times New Roman" w:hAnsi="Times New Roman" w:cs="Times New Roman"/>
                 <w:szCs w:val="24"/>
               </w:rPr>
-              <w:t>BM1818_fater}}</w:t>
+              <w:t>BM1818_</w:t>
+            </w:r>
+            <w:r>
+              <w:rPr>
+                <w:rFonts w:ascii="Times New Roman" w:eastAsia="Times New Roman" w:hAnsi="Times New Roman" w:cs="Times New Roman"/>
+                <w:szCs w:val="24"/>
+              </w:rPr>
+              <w:t>father</w:t>
+            </w:r>
+            <w:r>
+              <w:rPr>
+                <w:rFonts w:ascii="Times New Roman" w:eastAsia="Times New Roman" w:hAnsi="Times New Roman" w:cs="Times New Roman"/>
+                <w:szCs w:val="24"/>
+              </w:rPr>
+              <w:t>}}</w:t>
             </w:r>
           </w:p>
         </w:tc>
@@ -1229,7 +1260,21 @@
                 <w:rFonts w:ascii="Times New Roman" w:eastAsia="Times New Roman" w:hAnsi="Times New Roman" w:cs="Times New Roman"/>
                 <w:szCs w:val="24"/>
               </w:rPr>
-              <w:t>BM1824_fater}}</w:t>
+              <w:t>BM1824_</w:t>
+            </w:r>
+            <w:r>
+              <w:rPr>
+                <w:rFonts w:ascii="Times New Roman" w:eastAsia="Times New Roman" w:hAnsi="Times New Roman" w:cs="Times New Roman"/>
+                <w:szCs w:val="24"/>
+              </w:rPr>
+              <w:t>father</w:t>
+            </w:r>
+            <w:r>
+              <w:rPr>
+                <w:rFonts w:ascii="Times New Roman" w:eastAsia="Times New Roman" w:hAnsi="Times New Roman" w:cs="Times New Roman"/>
+                <w:szCs w:val="24"/>
+              </w:rPr>
+              <w:t>}}</w:t>
             </w:r>
           </w:p>
         </w:tc>
@@ -1417,7 +1462,21 @@
                 <w:rFonts w:ascii="Times New Roman" w:eastAsia="Times New Roman" w:hAnsi="Times New Roman" w:cs="Times New Roman"/>
                 <w:szCs w:val="24"/>
               </w:rPr>
-              <w:t>BM2113_fater}}</w:t>
+              <w:t>BM2113_</w:t>
+            </w:r>
+            <w:r>
+              <w:rPr>
+                <w:rFonts w:ascii="Times New Roman" w:eastAsia="Times New Roman" w:hAnsi="Times New Roman" w:cs="Times New Roman"/>
+                <w:szCs w:val="24"/>
+              </w:rPr>
+              <w:t>father</w:t>
+            </w:r>
+            <w:r>
+              <w:rPr>
+                <w:rFonts w:ascii="Times New Roman" w:eastAsia="Times New Roman" w:hAnsi="Times New Roman" w:cs="Times New Roman"/>
+                <w:szCs w:val="24"/>
+              </w:rPr>
+              <w:t>}}</w:t>
             </w:r>
           </w:p>
         </w:tc>
@@ -1605,7 +1664,21 @@
                 <w:rFonts w:ascii="Times New Roman" w:eastAsia="Times New Roman" w:hAnsi="Times New Roman" w:cs="Times New Roman"/>
                 <w:szCs w:val="24"/>
               </w:rPr>
-              <w:t>CSRM60_fater}}</w:t>
+              <w:t>CSRM60_</w:t>
+            </w:r>
+            <w:r>
+              <w:rPr>
+                <w:rFonts w:ascii="Times New Roman" w:eastAsia="Times New Roman" w:hAnsi="Times New Roman" w:cs="Times New Roman"/>
+                <w:szCs w:val="24"/>
+              </w:rPr>
+              <w:t>father</w:t>
+            </w:r>
+            <w:r>
+              <w:rPr>
+                <w:rFonts w:ascii="Times New Roman" w:eastAsia="Times New Roman" w:hAnsi="Times New Roman" w:cs="Times New Roman"/>
+                <w:szCs w:val="24"/>
+              </w:rPr>
+              <w:t>}}</w:t>
             </w:r>
           </w:p>
         </w:tc>
@@ -1793,7 +1866,21 @@
                 <w:rFonts w:ascii="Times New Roman" w:eastAsia="Times New Roman" w:hAnsi="Times New Roman" w:cs="Times New Roman"/>
                 <w:szCs w:val="24"/>
               </w:rPr>
-              <w:t>CSSM66_fater}}</w:t>
+              <w:t>CSSM66_</w:t>
+            </w:r>
+            <w:r>
+              <w:rPr>
+                <w:rFonts w:ascii="Times New Roman" w:eastAsia="Times New Roman" w:hAnsi="Times New Roman" w:cs="Times New Roman"/>
+                <w:szCs w:val="24"/>
+              </w:rPr>
+              <w:t>father</w:t>
+            </w:r>
+            <w:r>
+              <w:rPr>
+                <w:rFonts w:ascii="Times New Roman" w:eastAsia="Times New Roman" w:hAnsi="Times New Roman" w:cs="Times New Roman"/>
+                <w:szCs w:val="24"/>
+              </w:rPr>
+              <w:t>}}</w:t>
             </w:r>
           </w:p>
         </w:tc>
@@ -1958,7 +2045,21 @@
                 <w:rFonts w:ascii="Times New Roman" w:eastAsia="Times New Roman" w:hAnsi="Times New Roman" w:cs="Times New Roman"/>
                 <w:szCs w:val="24"/>
               </w:rPr>
-              <w:t>CYP21_fater}}</w:t>
+              <w:t>CYP21_</w:t>
+            </w:r>
+            <w:r>
+              <w:rPr>
+                <w:rFonts w:ascii="Times New Roman" w:eastAsia="Times New Roman" w:hAnsi="Times New Roman" w:cs="Times New Roman"/>
+                <w:szCs w:val="24"/>
+              </w:rPr>
+              <w:t>father</w:t>
+            </w:r>
+            <w:r>
+              <w:rPr>
+                <w:rFonts w:ascii="Times New Roman" w:eastAsia="Times New Roman" w:hAnsi="Times New Roman" w:cs="Times New Roman"/>
+                <w:szCs w:val="24"/>
+              </w:rPr>
+              <w:t>}}</w:t>
             </w:r>
           </w:p>
         </w:tc>
@@ -2146,7 +2247,21 @@
                 <w:rFonts w:ascii="Times New Roman" w:eastAsia="Times New Roman" w:hAnsi="Times New Roman" w:cs="Times New Roman"/>
                 <w:szCs w:val="24"/>
               </w:rPr>
-              <w:t>ETH10_fater}}</w:t>
+              <w:t>ETH10_</w:t>
+            </w:r>
+            <w:r>
+              <w:rPr>
+                <w:rFonts w:ascii="Times New Roman" w:eastAsia="Times New Roman" w:hAnsi="Times New Roman" w:cs="Times New Roman"/>
+                <w:szCs w:val="24"/>
+              </w:rPr>
+              <w:t>father</w:t>
+            </w:r>
+            <w:r>
+              <w:rPr>
+                <w:rFonts w:ascii="Times New Roman" w:eastAsia="Times New Roman" w:hAnsi="Times New Roman" w:cs="Times New Roman"/>
+                <w:szCs w:val="24"/>
+              </w:rPr>
+              <w:t>}}</w:t>
             </w:r>
           </w:p>
         </w:tc>
@@ -2334,7 +2449,21 @@
                 <w:rFonts w:ascii="Times New Roman" w:eastAsia="Times New Roman" w:hAnsi="Times New Roman" w:cs="Times New Roman"/>
                 <w:szCs w:val="24"/>
               </w:rPr>
-              <w:t>ETH225_fater}}</w:t>
+              <w:t>ETH225_</w:t>
+            </w:r>
+            <w:r>
+              <w:rPr>
+                <w:rFonts w:ascii="Times New Roman" w:eastAsia="Times New Roman" w:hAnsi="Times New Roman" w:cs="Times New Roman"/>
+                <w:szCs w:val="24"/>
+              </w:rPr>
+              <w:t>father</w:t>
+            </w:r>
+            <w:r>
+              <w:rPr>
+                <w:rFonts w:ascii="Times New Roman" w:eastAsia="Times New Roman" w:hAnsi="Times New Roman" w:cs="Times New Roman"/>
+                <w:szCs w:val="24"/>
+              </w:rPr>
+              <w:t>}}</w:t>
             </w:r>
           </w:p>
         </w:tc>
@@ -2522,7 +2651,21 @@
                 <w:rFonts w:ascii="Times New Roman" w:eastAsia="Times New Roman" w:hAnsi="Times New Roman" w:cs="Times New Roman"/>
                 <w:szCs w:val="24"/>
               </w:rPr>
-              <w:t>ETH3_fater}}</w:t>
+              <w:t>ETH3_</w:t>
+            </w:r>
+            <w:r>
+              <w:rPr>
+                <w:rFonts w:ascii="Times New Roman" w:eastAsia="Times New Roman" w:hAnsi="Times New Roman" w:cs="Times New Roman"/>
+                <w:szCs w:val="24"/>
+              </w:rPr>
+              <w:t>father</w:t>
+            </w:r>
+            <w:r>
+              <w:rPr>
+                <w:rFonts w:ascii="Times New Roman" w:eastAsia="Times New Roman" w:hAnsi="Times New Roman" w:cs="Times New Roman"/>
+                <w:szCs w:val="24"/>
+              </w:rPr>
+              <w:t>}}</w:t>
             </w:r>
           </w:p>
         </w:tc>
@@ -2710,7 +2853,21 @@
                 <w:rFonts w:ascii="Times New Roman" w:eastAsia="Times New Roman" w:hAnsi="Times New Roman" w:cs="Times New Roman"/>
                 <w:szCs w:val="24"/>
               </w:rPr>
-              <w:t>ILSTS6_fater}}</w:t>
+              <w:t>ILSTS6_</w:t>
+            </w:r>
+            <w:r>
+              <w:rPr>
+                <w:rFonts w:ascii="Times New Roman" w:eastAsia="Times New Roman" w:hAnsi="Times New Roman" w:cs="Times New Roman"/>
+                <w:szCs w:val="24"/>
+              </w:rPr>
+              <w:t>father</w:t>
+            </w:r>
+            <w:r>
+              <w:rPr>
+                <w:rFonts w:ascii="Times New Roman" w:eastAsia="Times New Roman" w:hAnsi="Times New Roman" w:cs="Times New Roman"/>
+                <w:szCs w:val="24"/>
+              </w:rPr>
+              <w:t>}}</w:t>
             </w:r>
           </w:p>
         </w:tc>
@@ -2898,7 +3055,21 @@
                 <w:rFonts w:ascii="Times New Roman" w:eastAsia="Times New Roman" w:hAnsi="Times New Roman" w:cs="Times New Roman"/>
                 <w:szCs w:val="24"/>
               </w:rPr>
-              <w:t>INRA023_fater}}</w:t>
+              <w:t>INRA023_</w:t>
+            </w:r>
+            <w:r>
+              <w:rPr>
+                <w:rFonts w:ascii="Times New Roman" w:eastAsia="Times New Roman" w:hAnsi="Times New Roman" w:cs="Times New Roman"/>
+                <w:szCs w:val="24"/>
+              </w:rPr>
+              <w:t>father</w:t>
+            </w:r>
+            <w:r>
+              <w:rPr>
+                <w:rFonts w:ascii="Times New Roman" w:eastAsia="Times New Roman" w:hAnsi="Times New Roman" w:cs="Times New Roman"/>
+                <w:szCs w:val="24"/>
+              </w:rPr>
+              <w:t>}}</w:t>
             </w:r>
           </w:p>
         </w:tc>
@@ -3063,7 +3234,21 @@
                 <w:rFonts w:ascii="Times New Roman" w:eastAsia="Times New Roman" w:hAnsi="Times New Roman" w:cs="Times New Roman"/>
                 <w:szCs w:val="24"/>
               </w:rPr>
-              <w:t>RM067_fater}}</w:t>
+              <w:t>RM067_</w:t>
+            </w:r>
+            <w:r>
+              <w:rPr>
+                <w:rFonts w:ascii="Times New Roman" w:eastAsia="Times New Roman" w:hAnsi="Times New Roman" w:cs="Times New Roman"/>
+                <w:szCs w:val="24"/>
+              </w:rPr>
+              <w:t>father</w:t>
+            </w:r>
+            <w:r>
+              <w:rPr>
+                <w:rFonts w:ascii="Times New Roman" w:eastAsia="Times New Roman" w:hAnsi="Times New Roman" w:cs="Times New Roman"/>
+                <w:szCs w:val="24"/>
+              </w:rPr>
+              <w:t>}}</w:t>
             </w:r>
           </w:p>
         </w:tc>
@@ -3251,7 +3436,21 @@
                 <w:rFonts w:ascii="Times New Roman" w:eastAsia="Times New Roman" w:hAnsi="Times New Roman" w:cs="Times New Roman"/>
                 <w:szCs w:val="24"/>
               </w:rPr>
-              <w:t>SPS115_fater}}</w:t>
+              <w:t>SPS115_</w:t>
+            </w:r>
+            <w:r>
+              <w:rPr>
+                <w:rFonts w:ascii="Times New Roman" w:eastAsia="Times New Roman" w:hAnsi="Times New Roman" w:cs="Times New Roman"/>
+                <w:szCs w:val="24"/>
+              </w:rPr>
+              <w:t>father</w:t>
+            </w:r>
+            <w:r>
+              <w:rPr>
+                <w:rFonts w:ascii="Times New Roman" w:eastAsia="Times New Roman" w:hAnsi="Times New Roman" w:cs="Times New Roman"/>
+                <w:szCs w:val="24"/>
+              </w:rPr>
+              <w:t>}}</w:t>
             </w:r>
           </w:p>
         </w:tc>
@@ -3439,7 +3638,21 @@
                 <w:rFonts w:ascii="Times New Roman" w:eastAsia="Times New Roman" w:hAnsi="Times New Roman" w:cs="Times New Roman"/>
                 <w:szCs w:val="24"/>
               </w:rPr>
-              <w:t>TGLA122_fater}}</w:t>
+              <w:t>TGLA122_</w:t>
+            </w:r>
+            <w:r>
+              <w:rPr>
+                <w:rFonts w:ascii="Times New Roman" w:eastAsia="Times New Roman" w:hAnsi="Times New Roman" w:cs="Times New Roman"/>
+                <w:szCs w:val="24"/>
+              </w:rPr>
+              <w:t>father</w:t>
+            </w:r>
+            <w:r>
+              <w:rPr>
+                <w:rFonts w:ascii="Times New Roman" w:eastAsia="Times New Roman" w:hAnsi="Times New Roman" w:cs="Times New Roman"/>
+                <w:szCs w:val="24"/>
+              </w:rPr>
+              <w:t>}}</w:t>
             </w:r>
           </w:p>
         </w:tc>
@@ -3627,7 +3840,21 @@
                 <w:rFonts w:ascii="Times New Roman" w:eastAsia="Times New Roman" w:hAnsi="Times New Roman" w:cs="Times New Roman"/>
                 <w:szCs w:val="24"/>
               </w:rPr>
-              <w:t>TGLA126_fater}}</w:t>
+              <w:t>TGLA126_</w:t>
+            </w:r>
+            <w:r>
+              <w:rPr>
+                <w:rFonts w:ascii="Times New Roman" w:eastAsia="Times New Roman" w:hAnsi="Times New Roman" w:cs="Times New Roman"/>
+                <w:szCs w:val="24"/>
+              </w:rPr>
+              <w:t>father</w:t>
+            </w:r>
+            <w:r>
+              <w:rPr>
+                <w:rFonts w:ascii="Times New Roman" w:eastAsia="Times New Roman" w:hAnsi="Times New Roman" w:cs="Times New Roman"/>
+                <w:szCs w:val="24"/>
+              </w:rPr>
+              <w:t>}}</w:t>
             </w:r>
           </w:p>
         </w:tc>
@@ -3815,7 +4042,21 @@
                 <w:rFonts w:ascii="Times New Roman" w:eastAsia="Times New Roman" w:hAnsi="Times New Roman" w:cs="Times New Roman"/>
                 <w:szCs w:val="24"/>
               </w:rPr>
-              <w:t>TGLA227_fater}}</w:t>
+              <w:t>TGLA227_</w:t>
+            </w:r>
+            <w:r>
+              <w:rPr>
+                <w:rFonts w:ascii="Times New Roman" w:eastAsia="Times New Roman" w:hAnsi="Times New Roman" w:cs="Times New Roman"/>
+                <w:szCs w:val="24"/>
+              </w:rPr>
+              <w:t>father</w:t>
+            </w:r>
+            <w:r>
+              <w:rPr>
+                <w:rFonts w:ascii="Times New Roman" w:eastAsia="Times New Roman" w:hAnsi="Times New Roman" w:cs="Times New Roman"/>
+                <w:szCs w:val="24"/>
+              </w:rPr>
+              <w:t>}}</w:t>
             </w:r>
           </w:p>
         </w:tc>
@@ -4003,7 +4244,21 @@
                 <w:rFonts w:ascii="Times New Roman" w:eastAsia="Times New Roman" w:hAnsi="Times New Roman" w:cs="Times New Roman"/>
                 <w:szCs w:val="24"/>
               </w:rPr>
-              <w:t>TGLA53_fater}}</w:t>
+              <w:t>TGLA53_</w:t>
+            </w:r>
+            <w:r>
+              <w:rPr>
+                <w:rFonts w:ascii="Times New Roman" w:eastAsia="Times New Roman" w:hAnsi="Times New Roman" w:cs="Times New Roman"/>
+                <w:szCs w:val="24"/>
+              </w:rPr>
+              <w:t>father</w:t>
+            </w:r>
+            <w:r>
+              <w:rPr>
+                <w:rFonts w:ascii="Times New Roman" w:eastAsia="Times New Roman" w:hAnsi="Times New Roman" w:cs="Times New Roman"/>
+                <w:szCs w:val="24"/>
+              </w:rPr>
+              <w:t>}}</w:t>
             </w:r>
           </w:p>
         </w:tc>
@@ -4168,7 +4423,21 @@
                 <w:rFonts w:ascii="Times New Roman" w:eastAsia="Times New Roman" w:hAnsi="Times New Roman" w:cs="Times New Roman"/>
                 <w:szCs w:val="24"/>
               </w:rPr>
-              <w:t>MGTG4B_fater}}</w:t>
+              <w:t>MGTG4B_</w:t>
+            </w:r>
+            <w:r>
+              <w:rPr>
+                <w:rFonts w:ascii="Times New Roman" w:eastAsia="Times New Roman" w:hAnsi="Times New Roman" w:cs="Times New Roman"/>
+                <w:szCs w:val="24"/>
+              </w:rPr>
+              <w:t>father</w:t>
+            </w:r>
+            <w:r>
+              <w:rPr>
+                <w:rFonts w:ascii="Times New Roman" w:eastAsia="Times New Roman" w:hAnsi="Times New Roman" w:cs="Times New Roman"/>
+                <w:szCs w:val="24"/>
+              </w:rPr>
+              <w:t>}}</w:t>
             </w:r>
           </w:p>
         </w:tc>
@@ -4333,7 +4602,21 @@
                 <w:rFonts w:ascii="Times New Roman" w:eastAsia="Times New Roman" w:hAnsi="Times New Roman" w:cs="Times New Roman"/>
                 <w:szCs w:val="24"/>
               </w:rPr>
-              <w:t>SPS113_fater}}</w:t>
+              <w:t>SPS113_</w:t>
+            </w:r>
+            <w:r>
+              <w:rPr>
+                <w:rFonts w:ascii="Times New Roman" w:eastAsia="Times New Roman" w:hAnsi="Times New Roman" w:cs="Times New Roman"/>
+                <w:szCs w:val="24"/>
+              </w:rPr>
+              <w:t>father</w:t>
+            </w:r>
+            <w:r>
+              <w:rPr>
+                <w:rFonts w:ascii="Times New Roman" w:eastAsia="Times New Roman" w:hAnsi="Times New Roman" w:cs="Times New Roman"/>
+                <w:szCs w:val="24"/>
+              </w:rPr>
+              <w:t>}}</w:t>
             </w:r>
           </w:p>
         </w:tc>
@@ -4398,7 +4681,6 @@
         </w:tc>
       </w:tr>
     </w:tbl>
-    <w:bookmarkEnd w:id="0"/>
     <w:p>
       <w:pPr>
         <w:spacing w:after="0" w:line="240" w:lineRule="auto"/>
@@ -6088,7 +6370,7 @@
 </file>
 
 <file path=customXml/itemProps1.xml><?xml version="1.0" encoding="utf-8"?>
-<ds:datastoreItem xmlns:ds="http://schemas.openxmlformats.org/officeDocument/2006/customXml" ds:itemID="{8E31C3C1-78FD-4610-86B2-02F6C35CB957}">
+<ds:datastoreItem xmlns:ds="http://schemas.openxmlformats.org/officeDocument/2006/customXml" ds:itemID="{6B7DD4D0-38BA-4BEE-A387-8FB89D3F3CFE}">
   <ds:schemaRefs>
     <ds:schemaRef ds:uri="http://schemas.openxmlformats.org/officeDocument/2006/bibliography"/>
   </ds:schemaRefs>

</xml_diff>

<commit_message>
1.3.1 - Update save path open file
</commit_message>
<xml_diff>
--- a/func/data/creat_pass_doc/gen_pass_2.docx
+++ b/func/data/creat_pass_doc/gen_pass_2.docx
@@ -147,14 +147,12 @@
               </w:rPr>
               <w:t>{{</w:t>
             </w:r>
-            <w:proofErr w:type="spellStart"/>
             <w:r>
               <w:rPr>
                 <w:rFonts w:ascii="Times New Roman" w:eastAsia="Times New Roman" w:hAnsi="Times New Roman" w:cs="Times New Roman"/>
               </w:rPr>
               <w:t>name_animal</w:t>
             </w:r>
-            <w:proofErr w:type="spellEnd"/>
             <w:r>
               <w:rPr>
                 <w:rFonts w:ascii="Times New Roman" w:eastAsia="Times New Roman" w:hAnsi="Times New Roman" w:cs="Times New Roman"/>
@@ -669,8 +667,6 @@
               </w:rPr>
               <w:t>Локус</w:t>
             </w:r>
-            <w:bookmarkStart w:id="0" w:name="_GoBack"/>
-            <w:bookmarkEnd w:id="0"/>
           </w:p>
         </w:tc>
         <w:tc>
@@ -3003,7 +2999,14 @@
                 <w:rFonts w:ascii="Times New Roman" w:eastAsia="Times New Roman" w:hAnsi="Times New Roman" w:cs="Times New Roman"/>
                 <w:szCs w:val="24"/>
               </w:rPr>
-              <w:t>INRA023</w:t>
+              <w:t>INRA</w:t>
+            </w:r>
+            <w:r>
+              <w:rPr>
+                <w:rFonts w:ascii="Times New Roman" w:eastAsia="Times New Roman" w:hAnsi="Times New Roman" w:cs="Times New Roman"/>
+                <w:szCs w:val="24"/>
+              </w:rPr>
+              <w:t>23</w:t>
             </w:r>
             <w:r>
               <w:rPr>
@@ -3191,6 +3194,8 @@
               </w:rPr>
               <w:t>-</w:t>
             </w:r>
+            <w:bookmarkStart w:id="0" w:name="_GoBack"/>
+            <w:bookmarkEnd w:id="0"/>
           </w:p>
         </w:tc>
         <w:tc>
@@ -6370,7 +6375,7 @@
 </file>
 
 <file path=customXml/itemProps1.xml><?xml version="1.0" encoding="utf-8"?>
-<ds:datastoreItem xmlns:ds="http://schemas.openxmlformats.org/officeDocument/2006/customXml" ds:itemID="{6B7DD4D0-38BA-4BEE-A387-8FB89D3F3CFE}">
+<ds:datastoreItem xmlns:ds="http://schemas.openxmlformats.org/officeDocument/2006/customXml" ds:itemID="{AC529A45-1F9E-4B45-A894-61324779F487}">
   <ds:schemaRefs>
     <ds:schemaRef ds:uri="http://schemas.openxmlformats.org/officeDocument/2006/bibliography"/>
   </ds:schemaRefs>

</xml_diff>

<commit_message>
1.3.2 - Fixed microsatellite verification
</commit_message>
<xml_diff>
--- a/func/data/creat_pass_doc/gen_pass_2.docx
+++ b/func/data/creat_pass_doc/gen_pass_2.docx
@@ -608,8 +608,43 @@
         <w:spacing w:after="0" w:line="240" w:lineRule="auto"/>
         <w:rPr>
           <w:rFonts w:ascii="Times New Roman" w:hAnsi="Times New Roman" w:cs="Times New Roman"/>
+          <w:lang w:val="en-US"/>
         </w:rPr>
       </w:pPr>
+      <w:proofErr w:type="gramStart"/>
+      <w:r>
+        <w:rPr>
+          <w:rFonts w:ascii="Times New Roman" w:hAnsi="Times New Roman" w:cs="Times New Roman"/>
+          <w:lang w:val="en-US"/>
+        </w:rPr>
+        <w:t xml:space="preserve">{{ </w:t>
+      </w:r>
+      <w:bookmarkStart w:id="0" w:name="_GoBack"/>
+      <w:proofErr w:type="spellStart"/>
+      <w:r>
+        <w:rPr>
+          <w:rFonts w:ascii="Times New Roman" w:hAnsi="Times New Roman" w:cs="Times New Roman"/>
+          <w:lang w:val="en-US"/>
+        </w:rPr>
+        <w:t>new</w:t>
+      </w:r>
+      <w:proofErr w:type="gramEnd"/>
+      <w:r>
+        <w:rPr>
+          <w:rFonts w:ascii="Times New Roman" w:hAnsi="Times New Roman" w:cs="Times New Roman"/>
+          <w:lang w:val="en-US"/>
+        </w:rPr>
+        <w:t>_father</w:t>
+      </w:r>
+      <w:bookmarkEnd w:id="0"/>
+      <w:proofErr w:type="spellEnd"/>
+      <w:r>
+        <w:rPr>
+          <w:rFonts w:ascii="Times New Roman" w:hAnsi="Times New Roman" w:cs="Times New Roman"/>
+          <w:lang w:val="en-US"/>
+        </w:rPr>
+        <w:t xml:space="preserve"> }}</w:t>
+      </w:r>
     </w:p>
     <w:tbl>
       <w:tblPr>
@@ -3194,8 +3229,6 @@
               </w:rPr>
               <w:t>-</w:t>
             </w:r>
-            <w:bookmarkStart w:id="0" w:name="_GoBack"/>
-            <w:bookmarkEnd w:id="0"/>
           </w:p>
         </w:tc>
         <w:tc>
@@ -6375,7 +6408,7 @@
 </file>
 
 <file path=customXml/itemProps1.xml><?xml version="1.0" encoding="utf-8"?>
-<ds:datastoreItem xmlns:ds="http://schemas.openxmlformats.org/officeDocument/2006/customXml" ds:itemID="{AC529A45-1F9E-4B45-A894-61324779F487}">
+<ds:datastoreItem xmlns:ds="http://schemas.openxmlformats.org/officeDocument/2006/customXml" ds:itemID="{C9D54E71-07AB-49F4-8B3A-5D928E6C59CA}">
   <ds:schemaRefs>
     <ds:schemaRef ds:uri="http://schemas.openxmlformats.org/officeDocument/2006/bibliography"/>
   </ds:schemaRefs>

</xml_diff>